<commit_message>
Changes to video 13\
</commit_message>
<xml_diff>
--- a/Video 13/transcript.docx
+++ b/Video 13/transcript.docx
@@ -4,7 +4,7 @@
   <w:body>
     <w:p>
       <w:r>
-        <w:t>shorturl.at/CPY38</w:t>
+        <w:t>shorturl.at/diYZ5</w:t>
       </w:r>
     </w:p>
     <w:p>
@@ -124,10 +124,10 @@
     </w:p>
     <w:p>
       <w:r>
-        <w:t>Using #</w:t>
-      </w:r>
-      <w:r>
-        <w:t>while</w:t>
+        <w:t xml:space="preserve">Using </w:t>
+      </w:r>
+      <w:r>
+        <w:t>while loops</w:t>
       </w:r>
       <w:r>
         <w:t xml:space="preserve"> </w:t>
@@ -143,6 +143,9 @@
       </w:r>
       <w:r>
         <w:t>100DaysOfCode #301DaysofCode</w:t>
+      </w:r>
+      <w:r>
+        <w:t xml:space="preserve"> #60secondstocode</w:t>
       </w:r>
     </w:p>
     <w:p/>

</xml_diff>